<commit_message>
run docker compose commands on cmd
</commit_message>
<xml_diff>
--- a/21024081_NguyenThanhDinh_CauLenh.docx
+++ b/21024081_NguyenThanhDinh_CauLenh.docx
@@ -196,6 +196,467 @@
       <w:r>
         <w:t>: Khởi động các dịch vụ trong file docker-compose.yml ở chế độ background (detached).</w:t>
       </w:r>
+    </w:p>
+    <w:p>
+      <w:pPr>
+        <w:keepNext w:val="0"/>
+        <w:keepLines w:val="0"/>
+        <w:widowControl/>
+        <w:suppressLineNumbers w:val="0"/>
+      </w:pPr>
+      <w:r>
+        <w:drawing>
+          <wp:inline distT="0" distB="0" distL="114300" distR="114300">
+            <wp:extent cx="4619625" cy="1562100"/>
+            <wp:effectExtent l="0" t="0" r="13335" b="7620"/>
+            <wp:docPr id="3" name="Picture 3"/>
+            <wp:cNvGraphicFramePr>
+              <a:graphicFrameLocks xmlns:a="http://schemas.openxmlformats.org/drawingml/2006/main" noChangeAspect="1"/>
+            </wp:cNvGraphicFramePr>
+            <a:graphic xmlns:a="http://schemas.openxmlformats.org/drawingml/2006/main">
+              <a:graphicData uri="http://schemas.openxmlformats.org/drawingml/2006/picture">
+                <pic:pic xmlns:pic="http://schemas.openxmlformats.org/drawingml/2006/picture">
+                  <pic:nvPicPr>
+                    <pic:cNvPr id="3" name="Picture 3"/>
+                    <pic:cNvPicPr>
+                      <a:picLocks noChangeAspect="1"/>
+                    </pic:cNvPicPr>
+                  </pic:nvPicPr>
+                  <pic:blipFill>
+                    <a:blip r:embed="rId6"/>
+                    <a:stretch>
+                      <a:fillRect/>
+                    </a:stretch>
+                  </pic:blipFill>
+                  <pic:spPr>
+                    <a:xfrm>
+                      <a:off x="0" y="0"/>
+                      <a:ext cx="4619625" cy="1562100"/>
+                    </a:xfrm>
+                    <a:prstGeom prst="rect">
+                      <a:avLst/>
+                    </a:prstGeom>
+                    <a:noFill/>
+                    <a:ln>
+                      <a:noFill/>
+                    </a:ln>
+                  </pic:spPr>
+                </pic:pic>
+              </a:graphicData>
+            </a:graphic>
+          </wp:inline>
+        </w:drawing>
+      </w:r>
+    </w:p>
+    <w:p>
+      <w:pPr>
+        <w:keepNext w:val="0"/>
+        <w:keepLines w:val="0"/>
+        <w:widowControl/>
+        <w:suppressLineNumbers w:val="0"/>
+      </w:pPr>
+      <w:r>
+        <w:rPr>
+          <w:rFonts w:hint="default" w:ascii="Symbol" w:hAnsi="Symbol" w:eastAsia="Symbol" w:cs="Symbol"/>
+          <w:sz w:val="24"/>
+        </w:rPr>
+        <w:t>·</w:t>
+      </w:r>
+      <w:r>
+        <w:rPr>
+          <w:rFonts w:hint="eastAsia" w:ascii="SimSun" w:hAnsi="SimSun" w:eastAsia="SimSun" w:cs="SimSun"/>
+          <w:sz w:val="24"/>
+        </w:rPr>
+        <w:t xml:space="preserve">  </w:t>
+      </w:r>
+      <w:r>
+        <w:rPr>
+          <w:rStyle w:val="4"/>
+        </w:rPr>
+        <w:t>docker compose ps</w:t>
+      </w:r>
+      <w:r>
+        <w:t>: Liệt kê trạng thái của các container đang chạy trong dự án Compose.</w:t>
+      </w:r>
+    </w:p>
+    <w:p>
+      <w:pPr>
+        <w:keepNext w:val="0"/>
+        <w:keepLines w:val="0"/>
+        <w:widowControl/>
+        <w:suppressLineNumbers w:val="0"/>
+      </w:pPr>
+      <w:r>
+        <w:drawing>
+          <wp:inline distT="0" distB="0" distL="114300" distR="114300">
+            <wp:extent cx="5269865" cy="727710"/>
+            <wp:effectExtent l="0" t="0" r="3175" b="3810"/>
+            <wp:docPr id="4" name="Picture 4"/>
+            <wp:cNvGraphicFramePr>
+              <a:graphicFrameLocks xmlns:a="http://schemas.openxmlformats.org/drawingml/2006/main" noChangeAspect="1"/>
+            </wp:cNvGraphicFramePr>
+            <a:graphic xmlns:a="http://schemas.openxmlformats.org/drawingml/2006/main">
+              <a:graphicData uri="http://schemas.openxmlformats.org/drawingml/2006/picture">
+                <pic:pic xmlns:pic="http://schemas.openxmlformats.org/drawingml/2006/picture">
+                  <pic:nvPicPr>
+                    <pic:cNvPr id="4" name="Picture 4"/>
+                    <pic:cNvPicPr>
+                      <a:picLocks noChangeAspect="1"/>
+                    </pic:cNvPicPr>
+                  </pic:nvPicPr>
+                  <pic:blipFill>
+                    <a:blip r:embed="rId7"/>
+                    <a:stretch>
+                      <a:fillRect/>
+                    </a:stretch>
+                  </pic:blipFill>
+                  <pic:spPr>
+                    <a:xfrm>
+                      <a:off x="0" y="0"/>
+                      <a:ext cx="5269865" cy="727710"/>
+                    </a:xfrm>
+                    <a:prstGeom prst="rect">
+                      <a:avLst/>
+                    </a:prstGeom>
+                    <a:noFill/>
+                    <a:ln>
+                      <a:noFill/>
+                    </a:ln>
+                  </pic:spPr>
+                </pic:pic>
+              </a:graphicData>
+            </a:graphic>
+          </wp:inline>
+        </w:drawing>
+      </w:r>
+    </w:p>
+    <w:p>
+      <w:pPr>
+        <w:keepNext w:val="0"/>
+        <w:keepLines w:val="0"/>
+        <w:widowControl/>
+        <w:suppressLineNumbers w:val="0"/>
+      </w:pPr>
+      <w:r>
+        <w:rPr>
+          <w:rFonts w:hint="default" w:ascii="Symbol" w:hAnsi="Symbol" w:eastAsia="Symbol" w:cs="Symbol"/>
+          <w:sz w:val="24"/>
+        </w:rPr>
+        <w:t>·</w:t>
+      </w:r>
+      <w:r>
+        <w:rPr>
+          <w:rFonts w:hint="eastAsia" w:ascii="SimSun" w:hAnsi="SimSun" w:eastAsia="SimSun" w:cs="SimSun"/>
+          <w:sz w:val="24"/>
+        </w:rPr>
+        <w:t xml:space="preserve">  </w:t>
+      </w:r>
+      <w:r>
+        <w:rPr>
+          <w:rStyle w:val="4"/>
+        </w:rPr>
+        <w:t>docker compose down</w:t>
+      </w:r>
+      <w:r>
+        <w:t>: Dừng và xóa các container, network được tạo bởi docker compose up.</w:t>
+      </w:r>
+    </w:p>
+    <w:p>
+      <w:pPr>
+        <w:keepNext w:val="0"/>
+        <w:keepLines w:val="0"/>
+        <w:widowControl/>
+        <w:suppressLineNumbers w:val="0"/>
+      </w:pPr>
+      <w:r>
+        <w:drawing>
+          <wp:inline distT="0" distB="0" distL="114300" distR="114300">
+            <wp:extent cx="5274310" cy="915035"/>
+            <wp:effectExtent l="0" t="0" r="13970" b="14605"/>
+            <wp:docPr id="5" name="Picture 5"/>
+            <wp:cNvGraphicFramePr>
+              <a:graphicFrameLocks xmlns:a="http://schemas.openxmlformats.org/drawingml/2006/main" noChangeAspect="1"/>
+            </wp:cNvGraphicFramePr>
+            <a:graphic xmlns:a="http://schemas.openxmlformats.org/drawingml/2006/main">
+              <a:graphicData uri="http://schemas.openxmlformats.org/drawingml/2006/picture">
+                <pic:pic xmlns:pic="http://schemas.openxmlformats.org/drawingml/2006/picture">
+                  <pic:nvPicPr>
+                    <pic:cNvPr id="5" name="Picture 5"/>
+                    <pic:cNvPicPr>
+                      <a:picLocks noChangeAspect="1"/>
+                    </pic:cNvPicPr>
+                  </pic:nvPicPr>
+                  <pic:blipFill>
+                    <a:blip r:embed="rId8"/>
+                    <a:stretch>
+                      <a:fillRect/>
+                    </a:stretch>
+                  </pic:blipFill>
+                  <pic:spPr>
+                    <a:xfrm>
+                      <a:off x="0" y="0"/>
+                      <a:ext cx="5274310" cy="915035"/>
+                    </a:xfrm>
+                    <a:prstGeom prst="rect">
+                      <a:avLst/>
+                    </a:prstGeom>
+                    <a:noFill/>
+                    <a:ln>
+                      <a:noFill/>
+                    </a:ln>
+                  </pic:spPr>
+                </pic:pic>
+              </a:graphicData>
+            </a:graphic>
+          </wp:inline>
+        </w:drawing>
+      </w:r>
+    </w:p>
+    <w:p>
+      <w:pPr>
+        <w:keepNext w:val="0"/>
+        <w:keepLines w:val="0"/>
+        <w:widowControl/>
+        <w:suppressLineNumbers w:val="0"/>
+      </w:pPr>
+      <w:r>
+        <w:rPr>
+          <w:rFonts w:hint="default" w:ascii="Symbol" w:hAnsi="Symbol" w:eastAsia="Symbol" w:cs="Symbol"/>
+          <w:sz w:val="24"/>
+        </w:rPr>
+        <w:t>·</w:t>
+      </w:r>
+      <w:r>
+        <w:rPr>
+          <w:rFonts w:hint="eastAsia" w:ascii="SimSun" w:hAnsi="SimSun" w:eastAsia="SimSun" w:cs="SimSun"/>
+          <w:sz w:val="24"/>
+        </w:rPr>
+        <w:t xml:space="preserve">  </w:t>
+      </w:r>
+      <w:r>
+        <w:rPr>
+          <w:rStyle w:val="4"/>
+        </w:rPr>
+        <w:t>docker compose restart</w:t>
+      </w:r>
+      <w:r>
+        <w:t>: Khởi động lại tất cả các dịch vụ đang chạy.</w:t>
+      </w:r>
+    </w:p>
+    <w:p>
+      <w:pPr>
+        <w:keepNext w:val="0"/>
+        <w:keepLines w:val="0"/>
+        <w:widowControl/>
+        <w:suppressLineNumbers w:val="0"/>
+      </w:pPr>
+      <w:r>
+        <w:drawing>
+          <wp:inline distT="0" distB="0" distL="114300" distR="114300">
+            <wp:extent cx="3943350" cy="1276350"/>
+            <wp:effectExtent l="0" t="0" r="3810" b="3810"/>
+            <wp:docPr id="6" name="Picture 6"/>
+            <wp:cNvGraphicFramePr>
+              <a:graphicFrameLocks xmlns:a="http://schemas.openxmlformats.org/drawingml/2006/main" noChangeAspect="1"/>
+            </wp:cNvGraphicFramePr>
+            <a:graphic xmlns:a="http://schemas.openxmlformats.org/drawingml/2006/main">
+              <a:graphicData uri="http://schemas.openxmlformats.org/drawingml/2006/picture">
+                <pic:pic xmlns:pic="http://schemas.openxmlformats.org/drawingml/2006/picture">
+                  <pic:nvPicPr>
+                    <pic:cNvPr id="6" name="Picture 6"/>
+                    <pic:cNvPicPr>
+                      <a:picLocks noChangeAspect="1"/>
+                    </pic:cNvPicPr>
+                  </pic:nvPicPr>
+                  <pic:blipFill>
+                    <a:blip r:embed="rId9"/>
+                    <a:stretch>
+                      <a:fillRect/>
+                    </a:stretch>
+                  </pic:blipFill>
+                  <pic:spPr>
+                    <a:xfrm>
+                      <a:off x="0" y="0"/>
+                      <a:ext cx="3943350" cy="1276350"/>
+                    </a:xfrm>
+                    <a:prstGeom prst="rect">
+                      <a:avLst/>
+                    </a:prstGeom>
+                    <a:noFill/>
+                    <a:ln>
+                      <a:noFill/>
+                    </a:ln>
+                  </pic:spPr>
+                </pic:pic>
+              </a:graphicData>
+            </a:graphic>
+          </wp:inline>
+        </w:drawing>
+      </w:r>
+    </w:p>
+    <w:p>
+      <w:pPr>
+        <w:keepNext w:val="0"/>
+        <w:keepLines w:val="0"/>
+        <w:widowControl/>
+        <w:suppressLineNumbers w:val="0"/>
+      </w:pPr>
+      <w:r>
+        <w:rPr>
+          <w:rFonts w:hint="default" w:ascii="Symbol" w:hAnsi="Symbol" w:eastAsia="Symbol" w:cs="Symbol"/>
+          <w:sz w:val="24"/>
+        </w:rPr>
+        <w:t>·</w:t>
+      </w:r>
+      <w:r>
+        <w:rPr>
+          <w:rFonts w:hint="eastAsia" w:ascii="SimSun" w:hAnsi="SimSun" w:eastAsia="SimSun" w:cs="SimSun"/>
+          <w:sz w:val="24"/>
+        </w:rPr>
+        <w:t xml:space="preserve">  </w:t>
+      </w:r>
+      <w:r>
+        <w:rPr>
+          <w:rStyle w:val="4"/>
+        </w:rPr>
+        <w:t>docker compose logs -f</w:t>
+      </w:r>
+      <w:r>
+        <w:t>: Hiển thị log của các dịch vụ và theo dõi (follow) log theo thời gian thực.</w:t>
+      </w:r>
+    </w:p>
+    <w:p>
+      <w:pPr>
+        <w:keepNext w:val="0"/>
+        <w:keepLines w:val="0"/>
+        <w:widowControl/>
+        <w:suppressLineNumbers w:val="0"/>
+      </w:pPr>
+      <w:r>
+        <w:drawing>
+          <wp:inline distT="0" distB="0" distL="114300" distR="114300">
+            <wp:extent cx="3581400" cy="1466850"/>
+            <wp:effectExtent l="0" t="0" r="0" b="11430"/>
+            <wp:docPr id="7" name="Picture 7"/>
+            <wp:cNvGraphicFramePr>
+              <a:graphicFrameLocks xmlns:a="http://schemas.openxmlformats.org/drawingml/2006/main" noChangeAspect="1"/>
+            </wp:cNvGraphicFramePr>
+            <a:graphic xmlns:a="http://schemas.openxmlformats.org/drawingml/2006/main">
+              <a:graphicData uri="http://schemas.openxmlformats.org/drawingml/2006/picture">
+                <pic:pic xmlns:pic="http://schemas.openxmlformats.org/drawingml/2006/picture">
+                  <pic:nvPicPr>
+                    <pic:cNvPr id="7" name="Picture 7"/>
+                    <pic:cNvPicPr>
+                      <a:picLocks noChangeAspect="1"/>
+                    </pic:cNvPicPr>
+                  </pic:nvPicPr>
+                  <pic:blipFill>
+                    <a:blip r:embed="rId10"/>
+                    <a:stretch>
+                      <a:fillRect/>
+                    </a:stretch>
+                  </pic:blipFill>
+                  <pic:spPr>
+                    <a:xfrm>
+                      <a:off x="0" y="0"/>
+                      <a:ext cx="3581400" cy="1466850"/>
+                    </a:xfrm>
+                    <a:prstGeom prst="rect">
+                      <a:avLst/>
+                    </a:prstGeom>
+                    <a:noFill/>
+                    <a:ln>
+                      <a:noFill/>
+                    </a:ln>
+                  </pic:spPr>
+                </pic:pic>
+              </a:graphicData>
+            </a:graphic>
+          </wp:inline>
+        </w:drawing>
+      </w:r>
+    </w:p>
+    <w:p>
+      <w:pPr>
+        <w:keepNext w:val="0"/>
+        <w:keepLines w:val="0"/>
+        <w:widowControl/>
+        <w:suppressLineNumbers w:val="0"/>
+      </w:pPr>
+      <w:r>
+        <w:rPr>
+          <w:rFonts w:hint="default" w:ascii="Symbol" w:hAnsi="Symbol" w:eastAsia="Symbol" w:cs="Symbol"/>
+          <w:sz w:val="24"/>
+        </w:rPr>
+        <w:t>·</w:t>
+      </w:r>
+      <w:r>
+        <w:rPr>
+          <w:rFonts w:hint="eastAsia" w:ascii="SimSun" w:hAnsi="SimSun" w:eastAsia="SimSun" w:cs="SimSun"/>
+          <w:sz w:val="24"/>
+        </w:rPr>
+        <w:t xml:space="preserve">  </w:t>
+      </w:r>
+      <w:r>
+        <w:rPr>
+          <w:rStyle w:val="4"/>
+        </w:rPr>
+        <w:t>docker compose build</w:t>
+      </w:r>
+      <w:r>
+        <w:t>: Build hoặc rebuild các image cho các dịch vụ được định nghĩa trong file docker-compose.yml.</w:t>
+      </w:r>
+    </w:p>
+    <w:p>
+      <w:pPr>
+        <w:keepNext w:val="0"/>
+        <w:keepLines w:val="0"/>
+        <w:widowControl/>
+        <w:suppressLineNumbers w:val="0"/>
+      </w:pPr>
+      <w:r>
+        <w:drawing>
+          <wp:inline distT="0" distB="0" distL="114300" distR="114300">
+            <wp:extent cx="3333750" cy="1304925"/>
+            <wp:effectExtent l="0" t="0" r="3810" b="5715"/>
+            <wp:docPr id="16" name="Picture 16"/>
+            <wp:cNvGraphicFramePr>
+              <a:graphicFrameLocks xmlns:a="http://schemas.openxmlformats.org/drawingml/2006/main" noChangeAspect="1"/>
+            </wp:cNvGraphicFramePr>
+            <a:graphic xmlns:a="http://schemas.openxmlformats.org/drawingml/2006/main">
+              <a:graphicData uri="http://schemas.openxmlformats.org/drawingml/2006/picture">
+                <pic:pic xmlns:pic="http://schemas.openxmlformats.org/drawingml/2006/picture">
+                  <pic:nvPicPr>
+                    <pic:cNvPr id="16" name="Picture 16"/>
+                    <pic:cNvPicPr>
+                      <a:picLocks noChangeAspect="1"/>
+                    </pic:cNvPicPr>
+                  </pic:nvPicPr>
+                  <pic:blipFill>
+                    <a:blip r:embed="rId11"/>
+                    <a:stretch>
+                      <a:fillRect/>
+                    </a:stretch>
+                  </pic:blipFill>
+                  <pic:spPr>
+                    <a:xfrm>
+                      <a:off x="0" y="0"/>
+                      <a:ext cx="3333750" cy="1304925"/>
+                    </a:xfrm>
+                    <a:prstGeom prst="rect">
+                      <a:avLst/>
+                    </a:prstGeom>
+                    <a:noFill/>
+                    <a:ln>
+                      <a:noFill/>
+                    </a:ln>
+                  </pic:spPr>
+                </pic:pic>
+              </a:graphicData>
+            </a:graphic>
+          </wp:inline>
+        </w:drawing>
+      </w:r>
       <w:bookmarkStart w:id="0" w:name="_GoBack"/>
       <w:bookmarkEnd w:id="0"/>
     </w:p>
@@ -224,10 +685,61 @@
         <w:rPr>
           <w:rStyle w:val="4"/>
         </w:rPr>
-        <w:t>docker compose ps</w:t>
-      </w:r>
-      <w:r>
-        <w:t>: Liệt kê trạng thái của các container đang chạy trong dự án Compose.</w:t>
+        <w:t>docker compose exec &lt;service_name&gt; &lt;command&gt;</w:t>
+      </w:r>
+      <w:r>
+        <w:t>: Chạy một lệnh cụ thể trong container của dịch vụ được chỉ định.</w:t>
+      </w:r>
+    </w:p>
+    <w:p>
+      <w:pPr>
+        <w:keepNext w:val="0"/>
+        <w:keepLines w:val="0"/>
+        <w:widowControl/>
+        <w:suppressLineNumbers w:val="0"/>
+      </w:pPr>
+      <w:r>
+        <w:drawing>
+          <wp:inline distT="0" distB="0" distL="114300" distR="114300">
+            <wp:extent cx="3781425" cy="1533525"/>
+            <wp:effectExtent l="0" t="0" r="13335" b="5715"/>
+            <wp:docPr id="15" name="Picture 15"/>
+            <wp:cNvGraphicFramePr>
+              <a:graphicFrameLocks xmlns:a="http://schemas.openxmlformats.org/drawingml/2006/main" noChangeAspect="1"/>
+            </wp:cNvGraphicFramePr>
+            <a:graphic xmlns:a="http://schemas.openxmlformats.org/drawingml/2006/main">
+              <a:graphicData uri="http://schemas.openxmlformats.org/drawingml/2006/picture">
+                <pic:pic xmlns:pic="http://schemas.openxmlformats.org/drawingml/2006/picture">
+                  <pic:nvPicPr>
+                    <pic:cNvPr id="15" name="Picture 15"/>
+                    <pic:cNvPicPr>
+                      <a:picLocks noChangeAspect="1"/>
+                    </pic:cNvPicPr>
+                  </pic:nvPicPr>
+                  <pic:blipFill>
+                    <a:blip r:embed="rId12"/>
+                    <a:stretch>
+                      <a:fillRect/>
+                    </a:stretch>
+                  </pic:blipFill>
+                  <pic:spPr>
+                    <a:xfrm>
+                      <a:off x="0" y="0"/>
+                      <a:ext cx="3781425" cy="1533525"/>
+                    </a:xfrm>
+                    <a:prstGeom prst="rect">
+                      <a:avLst/>
+                    </a:prstGeom>
+                    <a:noFill/>
+                    <a:ln>
+                      <a:noFill/>
+                    </a:ln>
+                  </pic:spPr>
+                </pic:pic>
+              </a:graphicData>
+            </a:graphic>
+          </wp:inline>
+        </w:drawing>
       </w:r>
     </w:p>
     <w:p>
@@ -255,10 +767,61 @@
         <w:rPr>
           <w:rStyle w:val="4"/>
         </w:rPr>
-        <w:t>docker compose down</w:t>
-      </w:r>
-      <w:r>
-        <w:t>: Dừng và xóa các container, network được tạo bởi docker compose up.</w:t>
+        <w:t>docker compose down -v</w:t>
+      </w:r>
+      <w:r>
+        <w:t>: Dừng và xóa các container, network, và cả các volume liên quan.</w:t>
+      </w:r>
+    </w:p>
+    <w:p>
+      <w:pPr>
+        <w:keepNext w:val="0"/>
+        <w:keepLines w:val="0"/>
+        <w:widowControl/>
+        <w:suppressLineNumbers w:val="0"/>
+      </w:pPr>
+      <w:r>
+        <w:drawing>
+          <wp:inline distT="0" distB="0" distL="114300" distR="114300">
+            <wp:extent cx="3743325" cy="1066800"/>
+            <wp:effectExtent l="0" t="0" r="5715" b="0"/>
+            <wp:docPr id="12" name="Picture 12"/>
+            <wp:cNvGraphicFramePr>
+              <a:graphicFrameLocks xmlns:a="http://schemas.openxmlformats.org/drawingml/2006/main" noChangeAspect="1"/>
+            </wp:cNvGraphicFramePr>
+            <a:graphic xmlns:a="http://schemas.openxmlformats.org/drawingml/2006/main">
+              <a:graphicData uri="http://schemas.openxmlformats.org/drawingml/2006/picture">
+                <pic:pic xmlns:pic="http://schemas.openxmlformats.org/drawingml/2006/picture">
+                  <pic:nvPicPr>
+                    <pic:cNvPr id="12" name="Picture 12"/>
+                    <pic:cNvPicPr>
+                      <a:picLocks noChangeAspect="1"/>
+                    </pic:cNvPicPr>
+                  </pic:nvPicPr>
+                  <pic:blipFill>
+                    <a:blip r:embed="rId13"/>
+                    <a:stretch>
+                      <a:fillRect/>
+                    </a:stretch>
+                  </pic:blipFill>
+                  <pic:spPr>
+                    <a:xfrm>
+                      <a:off x="0" y="0"/>
+                      <a:ext cx="3743325" cy="1066800"/>
+                    </a:xfrm>
+                    <a:prstGeom prst="rect">
+                      <a:avLst/>
+                    </a:prstGeom>
+                    <a:noFill/>
+                    <a:ln>
+                      <a:noFill/>
+                    </a:ln>
+                  </pic:spPr>
+                </pic:pic>
+              </a:graphicData>
+            </a:graphic>
+          </wp:inline>
+        </w:drawing>
       </w:r>
     </w:p>
     <w:p>
@@ -286,10 +849,61 @@
         <w:rPr>
           <w:rStyle w:val="4"/>
         </w:rPr>
-        <w:t>docker compose restart</w:t>
-      </w:r>
-      <w:r>
-        <w:t>: Khởi động lại tất cả các dịch vụ đang chạy.</w:t>
+        <w:t>docker compose run &lt;service_name&gt; &lt;command&gt;</w:t>
+      </w:r>
+      <w:r>
+        <w:t>: Chạy một lệnh cụ thể trong một container mới của dịch vụ được chỉ định (không ảnh hưởng đến container đang chạy).</w:t>
+      </w:r>
+    </w:p>
+    <w:p>
+      <w:pPr>
+        <w:keepNext w:val="0"/>
+        <w:keepLines w:val="0"/>
+        <w:widowControl/>
+        <w:suppressLineNumbers w:val="0"/>
+      </w:pPr>
+      <w:r>
+        <w:drawing>
+          <wp:inline distT="0" distB="0" distL="114300" distR="114300">
+            <wp:extent cx="5162550" cy="619125"/>
+            <wp:effectExtent l="0" t="0" r="3810" b="5715"/>
+            <wp:docPr id="13" name="Picture 13"/>
+            <wp:cNvGraphicFramePr>
+              <a:graphicFrameLocks xmlns:a="http://schemas.openxmlformats.org/drawingml/2006/main" noChangeAspect="1"/>
+            </wp:cNvGraphicFramePr>
+            <a:graphic xmlns:a="http://schemas.openxmlformats.org/drawingml/2006/main">
+              <a:graphicData uri="http://schemas.openxmlformats.org/drawingml/2006/picture">
+                <pic:pic xmlns:pic="http://schemas.openxmlformats.org/drawingml/2006/picture">
+                  <pic:nvPicPr>
+                    <pic:cNvPr id="13" name="Picture 13"/>
+                    <pic:cNvPicPr>
+                      <a:picLocks noChangeAspect="1"/>
+                    </pic:cNvPicPr>
+                  </pic:nvPicPr>
+                  <pic:blipFill>
+                    <a:blip r:embed="rId14"/>
+                    <a:stretch>
+                      <a:fillRect/>
+                    </a:stretch>
+                  </pic:blipFill>
+                  <pic:spPr>
+                    <a:xfrm>
+                      <a:off x="0" y="0"/>
+                      <a:ext cx="5162550" cy="619125"/>
+                    </a:xfrm>
+                    <a:prstGeom prst="rect">
+                      <a:avLst/>
+                    </a:prstGeom>
+                    <a:noFill/>
+                    <a:ln>
+                      <a:noFill/>
+                    </a:ln>
+                  </pic:spPr>
+                </pic:pic>
+              </a:graphicData>
+            </a:graphic>
+          </wp:inline>
+        </w:drawing>
       </w:r>
     </w:p>
     <w:p>
@@ -317,10 +931,61 @@
         <w:rPr>
           <w:rStyle w:val="4"/>
         </w:rPr>
-        <w:t>docker compose logs -f</w:t>
-      </w:r>
-      <w:r>
-        <w:t>: Hiển thị log của các dịch vụ và theo dõi (follow) log theo thời gian thực.</w:t>
+        <w:t>docker compose stop &lt;service_name&gt;</w:t>
+      </w:r>
+      <w:r>
+        <w:t>: Dừng container của dịch vụ được chỉ định mà không xóa nó.</w:t>
+      </w:r>
+    </w:p>
+    <w:p>
+      <w:pPr>
+        <w:keepNext w:val="0"/>
+        <w:keepLines w:val="0"/>
+        <w:widowControl/>
+        <w:suppressLineNumbers w:val="0"/>
+      </w:pPr>
+      <w:r>
+        <w:drawing>
+          <wp:inline distT="0" distB="0" distL="114300" distR="114300">
+            <wp:extent cx="3362325" cy="714375"/>
+            <wp:effectExtent l="0" t="0" r="5715" b="1905"/>
+            <wp:docPr id="8" name="Picture 8"/>
+            <wp:cNvGraphicFramePr>
+              <a:graphicFrameLocks xmlns:a="http://schemas.openxmlformats.org/drawingml/2006/main" noChangeAspect="1"/>
+            </wp:cNvGraphicFramePr>
+            <a:graphic xmlns:a="http://schemas.openxmlformats.org/drawingml/2006/main">
+              <a:graphicData uri="http://schemas.openxmlformats.org/drawingml/2006/picture">
+                <pic:pic xmlns:pic="http://schemas.openxmlformats.org/drawingml/2006/picture">
+                  <pic:nvPicPr>
+                    <pic:cNvPr id="8" name="Picture 8"/>
+                    <pic:cNvPicPr>
+                      <a:picLocks noChangeAspect="1"/>
+                    </pic:cNvPicPr>
+                  </pic:nvPicPr>
+                  <pic:blipFill>
+                    <a:blip r:embed="rId15"/>
+                    <a:stretch>
+                      <a:fillRect/>
+                    </a:stretch>
+                  </pic:blipFill>
+                  <pic:spPr>
+                    <a:xfrm>
+                      <a:off x="0" y="0"/>
+                      <a:ext cx="3362325" cy="714375"/>
+                    </a:xfrm>
+                    <a:prstGeom prst="rect">
+                      <a:avLst/>
+                    </a:prstGeom>
+                    <a:noFill/>
+                    <a:ln>
+                      <a:noFill/>
+                    </a:ln>
+                  </pic:spPr>
+                </pic:pic>
+              </a:graphicData>
+            </a:graphic>
+          </wp:inline>
+        </w:drawing>
       </w:r>
     </w:p>
     <w:p>
@@ -348,10 +1013,61 @@
         <w:rPr>
           <w:rStyle w:val="4"/>
         </w:rPr>
-        <w:t>docker compose build</w:t>
-      </w:r>
-      <w:r>
-        <w:t>: Build hoặc rebuild các image cho các dịch vụ được định nghĩa trong file docker-compose.yml.</w:t>
+        <w:t>docker compose rm &lt;service_name&gt;</w:t>
+      </w:r>
+      <w:r>
+        <w:t>: Xóa container đã dừng của dịch vụ được chỉ định.</w:t>
+      </w:r>
+    </w:p>
+    <w:p>
+      <w:pPr>
+        <w:keepNext w:val="0"/>
+        <w:keepLines w:val="0"/>
+        <w:widowControl/>
+        <w:suppressLineNumbers w:val="0"/>
+      </w:pPr>
+      <w:r>
+        <w:drawing>
+          <wp:inline distT="0" distB="0" distL="114300" distR="114300">
+            <wp:extent cx="2981325" cy="1266825"/>
+            <wp:effectExtent l="0" t="0" r="5715" b="13335"/>
+            <wp:docPr id="9" name="Picture 9"/>
+            <wp:cNvGraphicFramePr>
+              <a:graphicFrameLocks xmlns:a="http://schemas.openxmlformats.org/drawingml/2006/main" noChangeAspect="1"/>
+            </wp:cNvGraphicFramePr>
+            <a:graphic xmlns:a="http://schemas.openxmlformats.org/drawingml/2006/main">
+              <a:graphicData uri="http://schemas.openxmlformats.org/drawingml/2006/picture">
+                <pic:pic xmlns:pic="http://schemas.openxmlformats.org/drawingml/2006/picture">
+                  <pic:nvPicPr>
+                    <pic:cNvPr id="9" name="Picture 9"/>
+                    <pic:cNvPicPr>
+                      <a:picLocks noChangeAspect="1"/>
+                    </pic:cNvPicPr>
+                  </pic:nvPicPr>
+                  <pic:blipFill>
+                    <a:blip r:embed="rId16"/>
+                    <a:stretch>
+                      <a:fillRect/>
+                    </a:stretch>
+                  </pic:blipFill>
+                  <pic:spPr>
+                    <a:xfrm>
+                      <a:off x="0" y="0"/>
+                      <a:ext cx="2981325" cy="1266825"/>
+                    </a:xfrm>
+                    <a:prstGeom prst="rect">
+                      <a:avLst/>
+                    </a:prstGeom>
+                    <a:noFill/>
+                    <a:ln>
+                      <a:noFill/>
+                    </a:ln>
+                  </pic:spPr>
+                </pic:pic>
+              </a:graphicData>
+            </a:graphic>
+          </wp:inline>
+        </w:drawing>
       </w:r>
     </w:p>
     <w:p>
@@ -379,10 +1095,61 @@
         <w:rPr>
           <w:rStyle w:val="4"/>
         </w:rPr>
-        <w:t>docker compose exec &lt;service_name&gt; &lt;command&gt;</w:t>
-      </w:r>
-      <w:r>
-        <w:t>: Chạy một lệnh cụ thể trong container của dịch vụ được chỉ định.</w:t>
+        <w:t>docker compose config</w:t>
+      </w:r>
+      <w:r>
+        <w:t>: Kiểm tra và hiển thị cấu hình của file docker-compose.yml sau khi được xử lý.</w:t>
+      </w:r>
+    </w:p>
+    <w:p>
+      <w:pPr>
+        <w:keepNext w:val="0"/>
+        <w:keepLines w:val="0"/>
+        <w:widowControl/>
+        <w:suppressLineNumbers w:val="0"/>
+      </w:pPr>
+      <w:r>
+        <w:drawing>
+          <wp:inline distT="0" distB="0" distL="114300" distR="114300">
+            <wp:extent cx="3790950" cy="3562350"/>
+            <wp:effectExtent l="0" t="0" r="3810" b="3810"/>
+            <wp:docPr id="10" name="Picture 10"/>
+            <wp:cNvGraphicFramePr>
+              <a:graphicFrameLocks xmlns:a="http://schemas.openxmlformats.org/drawingml/2006/main" noChangeAspect="1"/>
+            </wp:cNvGraphicFramePr>
+            <a:graphic xmlns:a="http://schemas.openxmlformats.org/drawingml/2006/main">
+              <a:graphicData uri="http://schemas.openxmlformats.org/drawingml/2006/picture">
+                <pic:pic xmlns:pic="http://schemas.openxmlformats.org/drawingml/2006/picture">
+                  <pic:nvPicPr>
+                    <pic:cNvPr id="10" name="Picture 10"/>
+                    <pic:cNvPicPr>
+                      <a:picLocks noChangeAspect="1"/>
+                    </pic:cNvPicPr>
+                  </pic:nvPicPr>
+                  <pic:blipFill>
+                    <a:blip r:embed="rId17"/>
+                    <a:stretch>
+                      <a:fillRect/>
+                    </a:stretch>
+                  </pic:blipFill>
+                  <pic:spPr>
+                    <a:xfrm>
+                      <a:off x="0" y="0"/>
+                      <a:ext cx="3790950" cy="3562350"/>
+                    </a:xfrm>
+                    <a:prstGeom prst="rect">
+                      <a:avLst/>
+                    </a:prstGeom>
+                    <a:noFill/>
+                    <a:ln>
+                      <a:noFill/>
+                    </a:ln>
+                  </pic:spPr>
+                </pic:pic>
+              </a:graphicData>
+            </a:graphic>
+          </wp:inline>
+        </w:drawing>
       </w:r>
     </w:p>
     <w:p>
@@ -410,168 +1177,57 @@
         <w:rPr>
           <w:rStyle w:val="4"/>
         </w:rPr>
-        <w:t>docker compose down -v</w:t>
-      </w:r>
-      <w:r>
-        <w:t>: Dừng và xóa các container, network, và cả các volume liên quan.</w:t>
-      </w:r>
-    </w:p>
-    <w:p>
-      <w:pPr>
-        <w:keepNext w:val="0"/>
-        <w:keepLines w:val="0"/>
-        <w:widowControl/>
-        <w:suppressLineNumbers w:val="0"/>
-      </w:pPr>
-      <w:r>
-        <w:rPr>
-          <w:rFonts w:hint="default" w:ascii="Symbol" w:hAnsi="Symbol" w:eastAsia="Symbol" w:cs="Symbol"/>
-          <w:sz w:val="24"/>
-        </w:rPr>
-        <w:t>·</w:t>
-      </w:r>
-      <w:r>
-        <w:rPr>
-          <w:rFonts w:hint="eastAsia" w:ascii="SimSun" w:hAnsi="SimSun" w:eastAsia="SimSun" w:cs="SimSun"/>
-          <w:sz w:val="24"/>
-        </w:rPr>
-        <w:t xml:space="preserve">  </w:t>
-      </w:r>
-      <w:r>
-        <w:rPr>
-          <w:rStyle w:val="4"/>
-        </w:rPr>
-        <w:t>docker compose run &lt;service_name&gt; &lt;command&gt;</w:t>
-      </w:r>
-      <w:r>
-        <w:t>: Chạy một lệnh cụ thể trong một container mới của dịch vụ được chỉ định (không ảnh hưởng đến container đang chạy).</w:t>
-      </w:r>
-    </w:p>
-    <w:p>
-      <w:pPr>
-        <w:keepNext w:val="0"/>
-        <w:keepLines w:val="0"/>
-        <w:widowControl/>
-        <w:suppressLineNumbers w:val="0"/>
-      </w:pPr>
-      <w:r>
-        <w:rPr>
-          <w:rFonts w:hint="default" w:ascii="Symbol" w:hAnsi="Symbol" w:eastAsia="Symbol" w:cs="Symbol"/>
-          <w:sz w:val="24"/>
-        </w:rPr>
-        <w:t>·</w:t>
-      </w:r>
-      <w:r>
-        <w:rPr>
-          <w:rFonts w:hint="eastAsia" w:ascii="SimSun" w:hAnsi="SimSun" w:eastAsia="SimSun" w:cs="SimSun"/>
-          <w:sz w:val="24"/>
-        </w:rPr>
-        <w:t xml:space="preserve">  </w:t>
-      </w:r>
-      <w:r>
-        <w:rPr>
-          <w:rStyle w:val="4"/>
-        </w:rPr>
-        <w:t>docker compose stop &lt;service_name&gt;</w:t>
-      </w:r>
-      <w:r>
-        <w:t>: Dừng container của dịch vụ được chỉ định mà không xóa nó.</w:t>
-      </w:r>
-    </w:p>
-    <w:p>
-      <w:pPr>
-        <w:keepNext w:val="0"/>
-        <w:keepLines w:val="0"/>
-        <w:widowControl/>
-        <w:suppressLineNumbers w:val="0"/>
-      </w:pPr>
-      <w:r>
-        <w:rPr>
-          <w:rFonts w:hint="default" w:ascii="Symbol" w:hAnsi="Symbol" w:eastAsia="Symbol" w:cs="Symbol"/>
-          <w:sz w:val="24"/>
-        </w:rPr>
-        <w:t>·</w:t>
-      </w:r>
-      <w:r>
-        <w:rPr>
-          <w:rFonts w:hint="eastAsia" w:ascii="SimSun" w:hAnsi="SimSun" w:eastAsia="SimSun" w:cs="SimSun"/>
-          <w:sz w:val="24"/>
-        </w:rPr>
-        <w:t xml:space="preserve">  </w:t>
-      </w:r>
-      <w:r>
-        <w:rPr>
-          <w:rStyle w:val="4"/>
-        </w:rPr>
-        <w:t>docker compose rm &lt;service_name&gt;</w:t>
-      </w:r>
-      <w:r>
-        <w:t>: Xóa container đã dừng của dịch vụ được chỉ định.</w:t>
-      </w:r>
-    </w:p>
-    <w:p>
-      <w:pPr>
-        <w:keepNext w:val="0"/>
-        <w:keepLines w:val="0"/>
-        <w:widowControl/>
-        <w:suppressLineNumbers w:val="0"/>
-      </w:pPr>
-      <w:r>
-        <w:rPr>
-          <w:rFonts w:hint="default" w:ascii="Symbol" w:hAnsi="Symbol" w:eastAsia="Symbol" w:cs="Symbol"/>
-          <w:sz w:val="24"/>
-        </w:rPr>
-        <w:t>·</w:t>
-      </w:r>
-      <w:r>
-        <w:rPr>
-          <w:rFonts w:hint="eastAsia" w:ascii="SimSun" w:hAnsi="SimSun" w:eastAsia="SimSun" w:cs="SimSun"/>
-          <w:sz w:val="24"/>
-        </w:rPr>
-        <w:t xml:space="preserve">  </w:t>
-      </w:r>
-      <w:r>
-        <w:rPr>
-          <w:rStyle w:val="4"/>
-        </w:rPr>
-        <w:t>docker compose config</w:t>
-      </w:r>
-      <w:r>
-        <w:t>: Kiểm tra và hiển thị cấu hình của file docker-compose.yml sau khi được xử lý.</w:t>
-      </w:r>
-    </w:p>
-    <w:p>
-      <w:pPr>
-        <w:keepNext w:val="0"/>
-        <w:keepLines w:val="0"/>
-        <w:widowControl/>
-        <w:suppressLineNumbers w:val="0"/>
-      </w:pPr>
-      <w:r>
-        <w:rPr>
-          <w:rFonts w:hint="default" w:ascii="Symbol" w:hAnsi="Symbol" w:eastAsia="Symbol" w:cs="Symbol"/>
-          <w:sz w:val="24"/>
-        </w:rPr>
-        <w:t>·</w:t>
-      </w:r>
-      <w:r>
-        <w:rPr>
-          <w:rFonts w:hint="eastAsia" w:ascii="SimSun" w:hAnsi="SimSun" w:eastAsia="SimSun" w:cs="SimSun"/>
-          <w:sz w:val="24"/>
-        </w:rPr>
-        <w:t xml:space="preserve">  </w:t>
-      </w:r>
-      <w:r>
-        <w:rPr>
-          <w:rStyle w:val="4"/>
-        </w:rPr>
         <w:t>docker compose up -d --build</w:t>
       </w:r>
       <w:r>
         <w:t>: Khởi động các dịch vụ ở chế độ background và buộc build lại các image trước khi chạy.</w:t>
       </w:r>
     </w:p>
-    <w:p/>
+    <w:p>
+      <w:r>
+        <w:drawing>
+          <wp:inline distT="0" distB="0" distL="114300" distR="114300">
+            <wp:extent cx="3752850" cy="1371600"/>
+            <wp:effectExtent l="0" t="0" r="11430" b="0"/>
+            <wp:docPr id="14" name="Picture 14"/>
+            <wp:cNvGraphicFramePr>
+              <a:graphicFrameLocks xmlns:a="http://schemas.openxmlformats.org/drawingml/2006/main" noChangeAspect="1"/>
+            </wp:cNvGraphicFramePr>
+            <a:graphic xmlns:a="http://schemas.openxmlformats.org/drawingml/2006/main">
+              <a:graphicData uri="http://schemas.openxmlformats.org/drawingml/2006/picture">
+                <pic:pic xmlns:pic="http://schemas.openxmlformats.org/drawingml/2006/picture">
+                  <pic:nvPicPr>
+                    <pic:cNvPr id="14" name="Picture 14"/>
+                    <pic:cNvPicPr>
+                      <a:picLocks noChangeAspect="1"/>
+                    </pic:cNvPicPr>
+                  </pic:nvPicPr>
+                  <pic:blipFill>
+                    <a:blip r:embed="rId18"/>
+                    <a:stretch>
+                      <a:fillRect/>
+                    </a:stretch>
+                  </pic:blipFill>
+                  <pic:spPr>
+                    <a:xfrm>
+                      <a:off x="0" y="0"/>
+                      <a:ext cx="3752850" cy="1371600"/>
+                    </a:xfrm>
+                    <a:prstGeom prst="rect">
+                      <a:avLst/>
+                    </a:prstGeom>
+                    <a:noFill/>
+                    <a:ln>
+                      <a:noFill/>
+                    </a:ln>
+                  </pic:spPr>
+                </pic:pic>
+              </a:graphicData>
+            </a:graphic>
+          </wp:inline>
+        </w:drawing>
+      </w:r>
+    </w:p>
     <w:sectPr>
       <w:pgSz w:w="11906" w:h="16838"/>
       <w:pgMar w:top="1440" w:right="1800" w:bottom="1440" w:left="1800" w:header="720" w:footer="720" w:gutter="0"/>

</xml_diff>